<commit_message>
added sequential execution of threads using joins implementation
</commit_message>
<xml_diff>
--- a/src/main/java/com/kvvssut/interviews/theory/java/Threads Concepts.docx
+++ b/src/main/java/com/kvvssut/interviews/theory/java/Threads Concepts.docx
@@ -91,11 +91,517 @@
       </w:pPr>
       <w:r>
         <w:rPr>
-          <w:sz w:val="28"/>
-          <w:szCs w:val="28"/>
-          <w:rtl w:val="0"/>
-        </w:rPr>
-        <w:tab/>
+          <w:rtl w:val="0"/>
+        </w:rPr>
+      </w:r>
+    </w:p>
+    <w:p>
+      <w:pPr>
+        <w:spacing w:line="276" w:lineRule="auto"/>
+        <w:rPr>
+          <w:color w:val="232629"/>
+          <w:sz w:val="28"/>
+          <w:szCs w:val="28"/>
+          <w:highlight w:val="white"/>
+        </w:rPr>
+      </w:pPr>
+      <w:r>
+        <w:rPr>
+          <w:color w:val="232629"/>
+          <w:sz w:val="28"/>
+          <w:szCs w:val="28"/>
+          <w:highlight w:val="white"/>
+          <w:rtl w:val="0"/>
+        </w:rPr>
+        <w:t xml:space="preserve">There is </w:t>
+      </w:r>
+      <w:r>
+        <w:rPr>
+          <w:b w:val="1"/>
+          <w:color w:val="232629"/>
+          <w:sz w:val="28"/>
+          <w:szCs w:val="28"/>
+          <w:highlight w:val="white"/>
+          <w:rtl w:val="0"/>
+        </w:rPr>
+        <w:t xml:space="preserve">exactly one way to create a new thread in Java</w:t>
+      </w:r>
+      <w:r>
+        <w:rPr>
+          <w:color w:val="232629"/>
+          <w:sz w:val="28"/>
+          <w:szCs w:val="28"/>
+          <w:highlight w:val="white"/>
+          <w:rtl w:val="0"/>
+        </w:rPr>
+        <w:t xml:space="preserve"> and that is to </w:t>
+      </w:r>
+      <w:r>
+        <w:rPr>
+          <w:b w:val="1"/>
+          <w:color w:val="232629"/>
+          <w:sz w:val="28"/>
+          <w:szCs w:val="28"/>
+          <w:highlight w:val="white"/>
+          <w:rtl w:val="0"/>
+        </w:rPr>
+        <w:t xml:space="preserve">instantiate </w:t>
+      </w:r>
+      <w:hyperlink r:id="rId6">
+        <w:r>
+          <w:rPr>
+            <w:b w:val="1"/>
+            <w:color w:val="232629"/>
+            <w:sz w:val="28"/>
+            <w:szCs w:val="28"/>
+            <w:highlight w:val="white"/>
+            <w:rtl w:val="0"/>
+          </w:rPr>
+          <w:t xml:space="preserve">java.lang.Thread</w:t>
+        </w:r>
+      </w:hyperlink>
+      <w:r>
+        <w:rPr>
+          <w:color w:val="232629"/>
+          <w:sz w:val="28"/>
+          <w:szCs w:val="28"/>
+          <w:highlight w:val="white"/>
+          <w:rtl w:val="0"/>
+        </w:rPr>
+        <w:t xml:space="preserve"> (to actually </w:t>
+      </w:r>
+      <w:r>
+        <w:rPr>
+          <w:b w:val="1"/>
+          <w:color w:val="232629"/>
+          <w:sz w:val="28"/>
+          <w:szCs w:val="28"/>
+          <w:highlight w:val="white"/>
+          <w:rtl w:val="0"/>
+        </w:rPr>
+        <w:t xml:space="preserve">run that thread</w:t>
+      </w:r>
+      <w:r>
+        <w:rPr>
+          <w:color w:val="232629"/>
+          <w:sz w:val="28"/>
+          <w:szCs w:val="28"/>
+          <w:highlight w:val="white"/>
+          <w:rtl w:val="0"/>
+        </w:rPr>
+        <w:t xml:space="preserve"> we also need to call </w:t>
+      </w:r>
+      <w:r>
+        <w:rPr>
+          <w:b w:val="1"/>
+          <w:color w:val="232629"/>
+          <w:sz w:val="28"/>
+          <w:szCs w:val="28"/>
+          <w:highlight w:val="white"/>
+          <w:rtl w:val="0"/>
+        </w:rPr>
+        <w:t xml:space="preserve">start()</w:t>
+      </w:r>
+      <w:r>
+        <w:rPr>
+          <w:color w:val="232629"/>
+          <w:sz w:val="28"/>
+          <w:szCs w:val="28"/>
+          <w:highlight w:val="white"/>
+          <w:rtl w:val="0"/>
+        </w:rPr>
+        <w:t xml:space="preserve">). Everything else that creates threads in Java falls back to this one way behind the cover (e.g. a </w:t>
+      </w:r>
+      <w:hyperlink r:id="rId7">
+        <w:r>
+          <w:rPr>
+            <w:color w:val="232629"/>
+            <w:sz w:val="28"/>
+            <w:szCs w:val="28"/>
+            <w:highlight w:val="white"/>
+            <w:rtl w:val="0"/>
+          </w:rPr>
+          <w:t xml:space="preserve">ThreadFactory</w:t>
+        </w:r>
+      </w:hyperlink>
+      <w:r>
+        <w:rPr>
+          <w:color w:val="232629"/>
+          <w:sz w:val="28"/>
+          <w:szCs w:val="28"/>
+          <w:highlight w:val="white"/>
+          <w:rtl w:val="0"/>
+        </w:rPr>
+        <w:t xml:space="preserve"> implementation will instantiate Thread objects at some point, …).</w:t>
+      </w:r>
+    </w:p>
+    <w:p>
+      <w:pPr>
+        <w:spacing w:line="276" w:lineRule="auto"/>
+        <w:rPr>
+          <w:color w:val="232629"/>
+          <w:sz w:val="28"/>
+          <w:szCs w:val="28"/>
+          <w:highlight w:val="white"/>
+        </w:rPr>
+      </w:pPr>
+      <w:r>
+        <w:rPr>
+          <w:rtl w:val="0"/>
+        </w:rPr>
+      </w:r>
+    </w:p>
+    <w:p>
+      <w:pPr>
+        <w:spacing w:line="276" w:lineRule="auto"/>
+        <w:rPr>
+          <w:color w:val="232629"/>
+          <w:sz w:val="28"/>
+          <w:szCs w:val="28"/>
+          <w:highlight w:val="white"/>
+        </w:rPr>
+      </w:pPr>
+      <w:r>
+        <w:rPr>
+          <w:color w:val="232629"/>
+          <w:sz w:val="28"/>
+          <w:szCs w:val="28"/>
+          <w:highlight w:val="white"/>
+          <w:rtl w:val="0"/>
+        </w:rPr>
+        <w:t xml:space="preserve">There are </w:t>
+      </w:r>
+      <w:r>
+        <w:rPr>
+          <w:b w:val="1"/>
+          <w:color w:val="232629"/>
+          <w:sz w:val="28"/>
+          <w:szCs w:val="28"/>
+          <w:highlight w:val="white"/>
+          <w:rtl w:val="0"/>
+        </w:rPr>
+        <w:t xml:space="preserve">two different ways</w:t>
+      </w:r>
+      <w:r>
+        <w:rPr>
+          <w:color w:val="232629"/>
+          <w:sz w:val="28"/>
+          <w:szCs w:val="28"/>
+          <w:highlight w:val="white"/>
+          <w:rtl w:val="0"/>
+        </w:rPr>
+        <w:t xml:space="preserve"> </w:t>
+      </w:r>
+      <w:r>
+        <w:rPr>
+          <w:b w:val="1"/>
+          <w:color w:val="232629"/>
+          <w:sz w:val="28"/>
+          <w:szCs w:val="28"/>
+          <w:highlight w:val="white"/>
+          <w:rtl w:val="0"/>
+        </w:rPr>
+        <w:t xml:space="preserve">to specify which code to run in that Thread</w:t>
+      </w:r>
+      <w:r>
+        <w:rPr>
+          <w:color w:val="232629"/>
+          <w:sz w:val="28"/>
+          <w:szCs w:val="28"/>
+          <w:highlight w:val="white"/>
+          <w:rtl w:val="0"/>
+        </w:rPr>
+        <w:t xml:space="preserve">:</w:t>
+      </w:r>
+    </w:p>
+    <w:p>
+      <w:pPr>
+        <w:numPr>
+          <w:ilvl w:val="0"/>
+          <w:numId w:val="1"/>
+        </w:numPr>
+        <w:spacing w:line="276" w:lineRule="auto"/>
+        <w:ind w:left="720" w:hanging="360"/>
+        <w:rPr>
+          <w:color w:val="232629"/>
+          <w:sz w:val="28"/>
+          <w:szCs w:val="28"/>
+          <w:highlight w:val="white"/>
+        </w:rPr>
+      </w:pPr>
+      <w:r>
+        <w:rPr>
+          <w:b w:val="1"/>
+          <w:color w:val="232629"/>
+          <w:sz w:val="28"/>
+          <w:szCs w:val="28"/>
+          <w:highlight w:val="white"/>
+          <w:rtl w:val="0"/>
+        </w:rPr>
+        <w:t xml:space="preserve">Implement the interface </w:t>
+      </w:r>
+      <w:hyperlink r:id="rId8">
+        <w:r>
+          <w:rPr>
+            <w:b w:val="1"/>
+            <w:color w:val="232629"/>
+            <w:sz w:val="28"/>
+            <w:szCs w:val="28"/>
+            <w:highlight w:val="white"/>
+            <w:rtl w:val="0"/>
+          </w:rPr>
+          <w:t xml:space="preserve">java.lang.Runnable</w:t>
+        </w:r>
+      </w:hyperlink>
+      <w:r>
+        <w:rPr>
+          <w:color w:val="232629"/>
+          <w:sz w:val="28"/>
+          <w:szCs w:val="28"/>
+          <w:highlight w:val="white"/>
+          <w:rtl w:val="0"/>
+        </w:rPr>
+        <w:t xml:space="preserve"> and </w:t>
+      </w:r>
+      <w:r>
+        <w:rPr>
+          <w:b w:val="1"/>
+          <w:color w:val="232629"/>
+          <w:sz w:val="28"/>
+          <w:szCs w:val="28"/>
+          <w:highlight w:val="white"/>
+          <w:rtl w:val="0"/>
+        </w:rPr>
+        <w:t xml:space="preserve">pass an instance</w:t>
+      </w:r>
+      <w:r>
+        <w:rPr>
+          <w:color w:val="232629"/>
+          <w:sz w:val="28"/>
+          <w:szCs w:val="28"/>
+          <w:highlight w:val="white"/>
+          <w:rtl w:val="0"/>
+        </w:rPr>
+        <w:t xml:space="preserve"> </w:t>
+      </w:r>
+      <w:r>
+        <w:rPr>
+          <w:b w:val="1"/>
+          <w:color w:val="232629"/>
+          <w:sz w:val="28"/>
+          <w:szCs w:val="28"/>
+          <w:highlight w:val="white"/>
+          <w:rtl w:val="0"/>
+        </w:rPr>
+        <w:t xml:space="preserve">of the class implementing it</w:t>
+      </w:r>
+      <w:r>
+        <w:rPr>
+          <w:color w:val="232629"/>
+          <w:sz w:val="28"/>
+          <w:szCs w:val="28"/>
+          <w:highlight w:val="white"/>
+          <w:rtl w:val="0"/>
+        </w:rPr>
+        <w:t xml:space="preserve"> </w:t>
+      </w:r>
+      <w:r>
+        <w:rPr>
+          <w:b w:val="1"/>
+          <w:color w:val="232629"/>
+          <w:sz w:val="28"/>
+          <w:szCs w:val="28"/>
+          <w:highlight w:val="white"/>
+          <w:rtl w:val="0"/>
+        </w:rPr>
+        <w:t xml:space="preserve">to </w:t>
+      </w:r>
+      <w:hyperlink r:id="rId9">
+        <w:r>
+          <w:rPr>
+            <w:b w:val="1"/>
+            <w:color w:val="232629"/>
+            <w:sz w:val="28"/>
+            <w:szCs w:val="28"/>
+            <w:highlight w:val="white"/>
+            <w:rtl w:val="0"/>
+          </w:rPr>
+          <w:t xml:space="preserve">the Thread constructor</w:t>
+        </w:r>
+      </w:hyperlink>
+      <w:r>
+        <w:rPr>
+          <w:color w:val="232629"/>
+          <w:sz w:val="28"/>
+          <w:szCs w:val="28"/>
+          <w:highlight w:val="white"/>
+          <w:rtl w:val="0"/>
+        </w:rPr>
+        <w:t xml:space="preserve">.</w:t>
+      </w:r>
+    </w:p>
+    <w:p>
+      <w:pPr>
+        <w:numPr>
+          <w:ilvl w:val="0"/>
+          <w:numId w:val="1"/>
+        </w:numPr>
+        <w:spacing w:line="276" w:lineRule="auto"/>
+        <w:ind w:left="720" w:hanging="360"/>
+        <w:rPr>
+          <w:color w:val="232629"/>
+          <w:sz w:val="28"/>
+          <w:szCs w:val="28"/>
+          <w:highlight w:val="white"/>
+        </w:rPr>
+      </w:pPr>
+      <w:r>
+        <w:rPr>
+          <w:b w:val="1"/>
+          <w:color w:val="232629"/>
+          <w:sz w:val="28"/>
+          <w:szCs w:val="28"/>
+          <w:highlight w:val="white"/>
+          <w:rtl w:val="0"/>
+        </w:rPr>
+        <w:t xml:space="preserve">Extend Thread itself</w:t>
+      </w:r>
+      <w:r>
+        <w:rPr>
+          <w:color w:val="232629"/>
+          <w:sz w:val="28"/>
+          <w:szCs w:val="28"/>
+          <w:highlight w:val="white"/>
+          <w:rtl w:val="0"/>
+        </w:rPr>
+        <w:t xml:space="preserve"> and </w:t>
+      </w:r>
+      <w:r>
+        <w:rPr>
+          <w:b w:val="1"/>
+          <w:color w:val="232629"/>
+          <w:sz w:val="28"/>
+          <w:szCs w:val="28"/>
+          <w:highlight w:val="white"/>
+          <w:rtl w:val="0"/>
+        </w:rPr>
+        <w:t xml:space="preserve">override its </w:t>
+      </w:r>
+      <w:hyperlink r:id="rId10">
+        <w:r>
+          <w:rPr>
+            <w:b w:val="1"/>
+            <w:color w:val="232629"/>
+            <w:sz w:val="28"/>
+            <w:szCs w:val="28"/>
+            <w:highlight w:val="white"/>
+            <w:rtl w:val="0"/>
+          </w:rPr>
+          <w:t xml:space="preserve">run()</w:t>
+        </w:r>
+      </w:hyperlink>
+      <w:r>
+        <w:rPr>
+          <w:b w:val="1"/>
+          <w:color w:val="232629"/>
+          <w:sz w:val="28"/>
+          <w:szCs w:val="28"/>
+          <w:highlight w:val="white"/>
+          <w:rtl w:val="0"/>
+        </w:rPr>
+        <w:t xml:space="preserve"> method</w:t>
+      </w:r>
+      <w:r>
+        <w:rPr>
+          <w:color w:val="232629"/>
+          <w:sz w:val="28"/>
+          <w:szCs w:val="28"/>
+          <w:highlight w:val="white"/>
+          <w:rtl w:val="0"/>
+        </w:rPr>
+        <w:t xml:space="preserve">.</w:t>
+      </w:r>
+    </w:p>
+    <w:p>
+      <w:pPr>
+        <w:spacing w:line="276" w:lineRule="auto"/>
+        <w:rPr>
+          <w:color w:val="232629"/>
+          <w:sz w:val="28"/>
+          <w:szCs w:val="28"/>
+          <w:highlight w:val="white"/>
+        </w:rPr>
+      </w:pPr>
+      <w:r>
+        <w:rPr>
+          <w:rtl w:val="0"/>
+        </w:rPr>
+      </w:r>
+    </w:p>
+    <w:p>
+      <w:pPr>
+        <w:spacing w:line="276" w:lineRule="auto"/>
+        <w:rPr>
+          <w:sz w:val="28"/>
+          <w:szCs w:val="28"/>
+        </w:rPr>
+      </w:pPr>
+      <w:r>
+        <w:rPr>
+          <w:color w:val="232629"/>
+          <w:sz w:val="28"/>
+          <w:szCs w:val="28"/>
+          <w:highlight w:val="white"/>
+          <w:rtl w:val="0"/>
+        </w:rPr>
+        <w:t xml:space="preserve">The </w:t>
+      </w:r>
+      <w:r>
+        <w:rPr>
+          <w:b w:val="1"/>
+          <w:color w:val="232629"/>
+          <w:sz w:val="28"/>
+          <w:szCs w:val="28"/>
+          <w:highlight w:val="white"/>
+          <w:rtl w:val="0"/>
+        </w:rPr>
+        <w:t xml:space="preserve">first approach (implementing Runnable)</w:t>
+      </w:r>
+      <w:r>
+        <w:rPr>
+          <w:color w:val="232629"/>
+          <w:sz w:val="28"/>
+          <w:szCs w:val="28"/>
+          <w:highlight w:val="white"/>
+          <w:rtl w:val="0"/>
+        </w:rPr>
+        <w:t xml:space="preserve"> is usually </w:t>
+      </w:r>
+      <w:r>
+        <w:rPr>
+          <w:b w:val="1"/>
+          <w:color w:val="232629"/>
+          <w:sz w:val="28"/>
+          <w:szCs w:val="28"/>
+          <w:highlight w:val="white"/>
+          <w:rtl w:val="0"/>
+        </w:rPr>
+        <w:t xml:space="preserve">considered the more correct approach</w:t>
+      </w:r>
+      <w:r>
+        <w:rPr>
+          <w:color w:val="232629"/>
+          <w:sz w:val="28"/>
+          <w:szCs w:val="28"/>
+          <w:highlight w:val="white"/>
+          <w:rtl w:val="0"/>
+        </w:rPr>
+        <w:t xml:space="preserve"> because you don't usually create a new "kind" of Thread, but simply want to run some code (i.e. a Runnable) in a dedicated thread.</w:t>
+      </w:r>
+      <w:r>
+        <w:rPr>
+          <w:rtl w:val="0"/>
+        </w:rPr>
       </w:r>
     </w:p>
     <w:p>
@@ -122,37 +628,11 @@
       </w:pPr>
       <w:r>
         <w:rPr>
-          <w:b w:val="1"/>
-          <w:sz w:val="28"/>
-          <w:szCs w:val="28"/>
-          <w:rtl w:val="0"/>
-        </w:rPr>
-        <w:t xml:space="preserve">wait()</w:t>
-      </w:r>
-      <w:r>
-        <w:rPr>
-          <w:sz w:val="28"/>
-          <w:szCs w:val="28"/>
-          <w:rtl w:val="0"/>
-        </w:rPr>
-        <w:t xml:space="preserve">: It </w:t>
-      </w:r>
-      <w:r>
-        <w:rPr>
-          <w:b w:val="1"/>
-          <w:sz w:val="28"/>
-          <w:szCs w:val="28"/>
-          <w:rtl w:val="0"/>
-        </w:rPr>
-        <w:t xml:space="preserve">tells the calling thread to give up the lock and go to sleep until some other thread enters the same monitor and calls notify()</w:t>
-      </w:r>
-      <w:r>
-        <w:rPr>
-          <w:sz w:val="28"/>
-          <w:szCs w:val="28"/>
-          <w:rtl w:val="0"/>
-        </w:rPr>
-        <w:t xml:space="preserve">. The wait() method releases the lock prior to waiting and re-acquires the lock prior to returning from the wait() method.</w:t>
+          <w:sz w:val="28"/>
+          <w:szCs w:val="28"/>
+          <w:rtl w:val="0"/>
+        </w:rPr>
+        <w:tab/>
       </w:r>
     </w:p>
     <w:p>
@@ -179,8 +659,37 @@
       </w:pPr>
       <w:r>
         <w:rPr>
-          <w:rtl w:val="0"/>
-        </w:rPr>
+          <w:b w:val="1"/>
+          <w:sz w:val="28"/>
+          <w:szCs w:val="28"/>
+          <w:rtl w:val="0"/>
+        </w:rPr>
+        <w:t xml:space="preserve">wait()</w:t>
+      </w:r>
+      <w:r>
+        <w:rPr>
+          <w:sz w:val="28"/>
+          <w:szCs w:val="28"/>
+          <w:rtl w:val="0"/>
+        </w:rPr>
+        <w:t xml:space="preserve">: It </w:t>
+      </w:r>
+      <w:r>
+        <w:rPr>
+          <w:b w:val="1"/>
+          <w:sz w:val="28"/>
+          <w:szCs w:val="28"/>
+          <w:rtl w:val="0"/>
+        </w:rPr>
+        <w:t xml:space="preserve">tells the calling thread to give up the lock and go to sleep until some other thread enters the same monitor and calls notify()</w:t>
+      </w:r>
+      <w:r>
+        <w:rPr>
+          <w:sz w:val="28"/>
+          <w:szCs w:val="28"/>
+          <w:rtl w:val="0"/>
+        </w:rPr>
+        <w:t xml:space="preserve">. The wait() method releases the lock prior to waiting and re-acquires the lock prior to returning from the wait() method.</w:t>
       </w:r>
     </w:p>
     <w:p>
@@ -582,19 +1091,6 @@
     </w:p>
     <w:p>
       <w:pPr>
-        <w:rPr>
-          <w:sz w:val="28"/>
-          <w:szCs w:val="28"/>
-        </w:rPr>
-      </w:pPr>
-      <w:r>
-        <w:rPr>
-          <w:rtl w:val="0"/>
-        </w:rPr>
-      </w:r>
-    </w:p>
-    <w:p>
-      <w:pPr>
         <w:ind w:left="720" w:firstLine="0"/>
         <w:rPr>
           <w:sz w:val="28"/>
@@ -1121,34 +1617,6 @@
         <w:t xml:space="preserve">;</w:t>
       </w:r>
     </w:p>
-    <w:p>
-      <w:pPr>
-        <w:keepNext w:val="0"/>
-        <w:keepLines w:val="0"/>
-        <w:pageBreakBefore w:val="0"/>
-        <w:widowControl w:val="1"/>
-        <w:pBdr>
-          <w:top w:space="0" w:sz="0" w:val="nil"/>
-          <w:left w:space="0" w:sz="0" w:val="nil"/>
-          <w:bottom w:space="0" w:sz="0" w:val="nil"/>
-          <w:right w:space="0" w:sz="0" w:val="nil"/>
-          <w:between w:space="0" w:sz="0" w:val="nil"/>
-        </w:pBdr>
-        <w:shd w:fill="auto" w:val="clear"/>
-        <w:spacing w:after="0" w:before="0" w:line="276" w:lineRule="auto"/>
-        <w:ind w:right="0"/>
-        <w:jc w:val="left"/>
-        <w:rPr>
-          <w:sz w:val="28"/>
-          <w:szCs w:val="28"/>
-        </w:rPr>
-      </w:pPr>
-      <w:r>
-        <w:rPr>
-          <w:rtl w:val="0"/>
-        </w:rPr>
-      </w:r>
-    </w:p>
     <w:sectPr>
       <w:pgSz w:h="16834" w:w="11909" w:orient="portrait"/>
       <w:pgMar w:bottom="1440" w:top="1440" w:left="1440" w:right="1440" w:header="720" w:footer="720"/>
@@ -1159,7 +1627,121 @@
 </file>
 
 <file path=word/numbering.xml><?xml version="1.0" encoding="utf-8"?>
-<w:numbering xmlns:mc="http://schemas.openxmlformats.org/markup-compatibility/2006" xmlns:o="urn:schemas-microsoft-com:office:office" xmlns:r="http://schemas.openxmlformats.org/officeDocument/2006/relationships" xmlns:m="http://schemas.openxmlformats.org/officeDocument/2006/math" xmlns:v="urn:schemas-microsoft-com:vml" xmlns:wp="http://schemas.openxmlformats.org/drawingml/2006/wordprocessingDrawing" xmlns:w10="urn:schemas-microsoft-com:office:word" xmlns:w="http://schemas.openxmlformats.org/wordprocessingml/2006/main" xmlns:wne="http://schemas.microsoft.com/office/word/2006/wordml" xmlns:sl="http://schemas.openxmlformats.org/schemaLibrary/2006/main" xmlns:a="http://schemas.openxmlformats.org/drawingml/2006/main" xmlns:pic="http://schemas.openxmlformats.org/drawingml/2006/picture" xmlns:c="http://schemas.openxmlformats.org/drawingml/2006/chart" xmlns:lc="http://schemas.openxmlformats.org/drawingml/2006/lockedCanvas" xmlns:dgm="http://schemas.openxmlformats.org/drawingml/2006/diagram" xmlns:wps="http://schemas.microsoft.com/office/word/2010/wordprocessingShape" xmlns:wpg="http://schemas.microsoft.com/office/word/2010/wordprocessingGroup" xmlns:w14="http://schemas.microsoft.com/office/word/2010/wordml" xmlns:w15="http://schemas.microsoft.com/office/word/2012/wordml"/>
+<w:numbering xmlns:mc="http://schemas.openxmlformats.org/markup-compatibility/2006" xmlns:o="urn:schemas-microsoft-com:office:office" xmlns:r="http://schemas.openxmlformats.org/officeDocument/2006/relationships" xmlns:m="http://schemas.openxmlformats.org/officeDocument/2006/math" xmlns:v="urn:schemas-microsoft-com:vml" xmlns:wp="http://schemas.openxmlformats.org/drawingml/2006/wordprocessingDrawing" xmlns:w10="urn:schemas-microsoft-com:office:word" xmlns:w="http://schemas.openxmlformats.org/wordprocessingml/2006/main" xmlns:wne="http://schemas.microsoft.com/office/word/2006/wordml" xmlns:sl="http://schemas.openxmlformats.org/schemaLibrary/2006/main" xmlns:a="http://schemas.openxmlformats.org/drawingml/2006/main" xmlns:pic="http://schemas.openxmlformats.org/drawingml/2006/picture" xmlns:c="http://schemas.openxmlformats.org/drawingml/2006/chart" xmlns:lc="http://schemas.openxmlformats.org/drawingml/2006/lockedCanvas" xmlns:dgm="http://schemas.openxmlformats.org/drawingml/2006/diagram" xmlns:wps="http://schemas.microsoft.com/office/word/2010/wordprocessingShape" xmlns:wpg="http://schemas.microsoft.com/office/word/2010/wordprocessingGroup" xmlns:w14="http://schemas.microsoft.com/office/word/2010/wordml" xmlns:w15="http://schemas.microsoft.com/office/word/2012/wordml">
+  <w:abstractNum w:abstractNumId="1">
+    <w:lvl w:ilvl="0">
+      <w:start w:val="1"/>
+      <w:numFmt w:val="decimal"/>
+      <w:lvlText w:val="%1."/>
+      <w:lvlJc w:val="left"/>
+      <w:pPr>
+        <w:ind w:left="720" w:hanging="360"/>
+      </w:pPr>
+      <w:rPr>
+        <w:u w:val="none"/>
+      </w:rPr>
+    </w:lvl>
+    <w:lvl w:ilvl="1">
+      <w:start w:val="1"/>
+      <w:numFmt w:val="lowerLetter"/>
+      <w:lvlText w:val="%2."/>
+      <w:lvlJc w:val="left"/>
+      <w:pPr>
+        <w:ind w:left="1440" w:hanging="360"/>
+      </w:pPr>
+      <w:rPr>
+        <w:u w:val="none"/>
+      </w:rPr>
+    </w:lvl>
+    <w:lvl w:ilvl="2">
+      <w:start w:val="1"/>
+      <w:numFmt w:val="lowerRoman"/>
+      <w:lvlText w:val="%3."/>
+      <w:lvlJc w:val="right"/>
+      <w:pPr>
+        <w:ind w:left="2160" w:hanging="360"/>
+      </w:pPr>
+      <w:rPr>
+        <w:u w:val="none"/>
+      </w:rPr>
+    </w:lvl>
+    <w:lvl w:ilvl="3">
+      <w:start w:val="1"/>
+      <w:numFmt w:val="decimal"/>
+      <w:lvlText w:val="%4."/>
+      <w:lvlJc w:val="left"/>
+      <w:pPr>
+        <w:ind w:left="2880" w:hanging="360"/>
+      </w:pPr>
+      <w:rPr>
+        <w:u w:val="none"/>
+      </w:rPr>
+    </w:lvl>
+    <w:lvl w:ilvl="4">
+      <w:start w:val="1"/>
+      <w:numFmt w:val="lowerLetter"/>
+      <w:lvlText w:val="%5."/>
+      <w:lvlJc w:val="left"/>
+      <w:pPr>
+        <w:ind w:left="3600" w:hanging="360"/>
+      </w:pPr>
+      <w:rPr>
+        <w:u w:val="none"/>
+      </w:rPr>
+    </w:lvl>
+    <w:lvl w:ilvl="5">
+      <w:start w:val="1"/>
+      <w:numFmt w:val="lowerRoman"/>
+      <w:lvlText w:val="%6."/>
+      <w:lvlJc w:val="right"/>
+      <w:pPr>
+        <w:ind w:left="4320" w:hanging="360"/>
+      </w:pPr>
+      <w:rPr>
+        <w:u w:val="none"/>
+      </w:rPr>
+    </w:lvl>
+    <w:lvl w:ilvl="6">
+      <w:start w:val="1"/>
+      <w:numFmt w:val="decimal"/>
+      <w:lvlText w:val="%7."/>
+      <w:lvlJc w:val="left"/>
+      <w:pPr>
+        <w:ind w:left="5040" w:hanging="360"/>
+      </w:pPr>
+      <w:rPr>
+        <w:u w:val="none"/>
+      </w:rPr>
+    </w:lvl>
+    <w:lvl w:ilvl="7">
+      <w:start w:val="1"/>
+      <w:numFmt w:val="lowerLetter"/>
+      <w:lvlText w:val="%8."/>
+      <w:lvlJc w:val="left"/>
+      <w:pPr>
+        <w:ind w:left="5760" w:hanging="360"/>
+      </w:pPr>
+      <w:rPr>
+        <w:u w:val="none"/>
+      </w:rPr>
+    </w:lvl>
+    <w:lvl w:ilvl="8">
+      <w:start w:val="1"/>
+      <w:numFmt w:val="lowerRoman"/>
+      <w:lvlText w:val="%9."/>
+      <w:lvlJc w:val="right"/>
+      <w:pPr>
+        <w:ind w:left="6480" w:hanging="360"/>
+      </w:pPr>
+      <w:rPr>
+        <w:u w:val="none"/>
+      </w:rPr>
+    </w:lvl>
+  </w:abstractNum>
+  <w:num w:numId="1">
+    <w:abstractNumId w:val="1"/>
+  </w:num>
+</w:numbering>
 </file>
 
 <file path=word/styles.xml><?xml version="1.0" encoding="utf-8"?>

</xml_diff>